<commit_message>
Correción de práctica 1
Corrección de la carátula de la práctica 1.
</commit_message>
<xml_diff>
--- a/GitHub.docx
+++ b/GitHub.docx
@@ -2,222 +2,1496 @@
 <file path=word/document.xml><?xml version="1.0" encoding="utf-8"?>
 <w:document xmlns:wpc="http://schemas.microsoft.com/office/word/2010/wordprocessingCanvas" xmlns:cx="http://schemas.microsoft.com/office/drawing/2014/chartex" xmlns:cx1="http://schemas.microsoft.com/office/drawing/2015/9/8/chartex" xmlns:cx2="http://schemas.microsoft.com/office/drawing/2015/10/21/chartex" xmlns:cx3="http://schemas.microsoft.com/office/drawing/2016/5/9/chartex" xmlns:cx4="http://schemas.microsoft.com/office/drawing/2016/5/10/chartex" xmlns:cx5="http://schemas.microsoft.com/office/drawing/2016/5/11/chartex" xmlns:cx6="http://schemas.microsoft.com/office/drawing/2016/5/12/chartex" xmlns:cx7="http://schemas.microsoft.com/office/drawing/2016/5/13/chartex" xmlns:cx8="http://schemas.microsoft.com/office/drawing/2016/5/14/chartex" xmlns:mc="http://schemas.openxmlformats.org/markup-compatibility/2006" xmlns:aink="http://schemas.microsoft.com/office/drawing/2016/ink" xmlns:am3d="http://schemas.microsoft.com/office/drawing/2017/model3d" xmlns:o="urn:schemas-microsoft-com:office:office" xmlns:r="http://schemas.openxmlformats.org/officeDocument/2006/relationships" xmlns:m="http://schemas.openxmlformats.org/officeDocument/2006/math" xmlns:v="urn:schemas-microsoft-com:vml" xmlns:wp14="http://schemas.microsoft.com/office/word/2010/wordprocessingDrawing" xmlns:wp="http://schemas.openxmlformats.org/drawingml/2006/wordprocessingDrawing" xmlns:w10="urn:schemas-microsoft-com:office:word" xmlns:w="http://schemas.openxmlformats.org/wordprocessingml/2006/main" xmlns:w14="http://schemas.microsoft.com/office/word/2010/wordml" xmlns:w15="http://schemas.microsoft.com/office/word/2012/wordml" xmlns:w16cid="http://schemas.microsoft.com/office/word/2016/wordml/cid" xmlns:w16se="http://schemas.microsoft.com/office/word/2015/wordml/symex" xmlns:wpg="http://schemas.microsoft.com/office/word/2010/wordprocessingGroup" xmlns:wpi="http://schemas.microsoft.com/office/word/2010/wordprocessingInk" xmlns:wne="http://schemas.microsoft.com/office/word/2006/wordml" xmlns:wps="http://schemas.microsoft.com/office/word/2010/wordprocessingShape" mc:Ignorable="w14 w15 w16se w16cid wp14">
   <w:body>
+    <w:tbl>
+      <w:tblPr>
+        <w:tblpPr w:leftFromText="141" w:rightFromText="141" w:vertAnchor="text" w:horzAnchor="margin" w:tblpXSpec="center" w:tblpY="118"/>
+        <w:tblW w:w="10773" w:type="dxa"/>
+        <w:tblLayout w:type="fixed"/>
+        <w:tblCellMar>
+          <w:left w:w="10" w:type="dxa"/>
+          <w:right w:w="10" w:type="dxa"/>
+        </w:tblCellMar>
+        <w:tblLook w:val="0000" w:firstRow="0" w:lastRow="0" w:firstColumn="0" w:lastColumn="0" w:noHBand="0" w:noVBand="0"/>
+      </w:tblPr>
+      <w:tblGrid>
+        <w:gridCol w:w="1693"/>
+        <w:gridCol w:w="3693"/>
+        <w:gridCol w:w="5387"/>
+      </w:tblGrid>
+      <w:tr>
+        <w:tc>
+          <w:tcPr>
+            <w:tcW w:w="1693" w:type="dxa"/>
+            <w:tcBorders>
+              <w:top w:val="single" w:sz="4" w:space="0" w:color="000000"/>
+              <w:left w:val="single" w:sz="4" w:space="0" w:color="000000"/>
+              <w:bottom w:val="single" w:sz="4" w:space="0" w:color="000000"/>
+              <w:right w:val="single" w:sz="4" w:space="0" w:color="000000"/>
+            </w:tcBorders>
+            <w:shd w:val="clear" w:color="auto" w:fill="auto"/>
+            <w:tcMar>
+              <w:top w:w="0" w:type="dxa"/>
+              <w:left w:w="108" w:type="dxa"/>
+              <w:bottom w:w="0" w:type="dxa"/>
+              <w:right w:w="108" w:type="dxa"/>
+            </w:tcMar>
+          </w:tcPr>
+          <w:p>
+            <w:pPr>
+              <w:ind w:left="38"/>
+              <w:jc w:val="center"/>
+              <w:rPr>
+                <w:rFonts w:ascii="Calibri" w:eastAsia="Calibri" w:hAnsi="Calibri" w:cs="Times New Roman"/>
+                <w:sz w:val="12"/>
+                <w:szCs w:val="12"/>
+              </w:rPr>
+            </w:pPr>
+          </w:p>
+          <w:p>
+            <w:pPr>
+              <w:ind w:left="38"/>
+              <w:jc w:val="center"/>
+            </w:pPr>
+            <w:r>
+              <w:rPr>
+                <w:noProof/>
+              </w:rPr>
+              <w:drawing>
+                <wp:anchor distT="0" distB="0" distL="114300" distR="114300" simplePos="0" relativeHeight="251662336" behindDoc="1" locked="0" layoutInCell="1" allowOverlap="1" wp14:anchorId="3A7D3BC8" wp14:editId="716B2CF6">
+                  <wp:simplePos x="0" y="0"/>
+                  <wp:positionH relativeFrom="column">
+                    <wp:posOffset>118798</wp:posOffset>
+                  </wp:positionH>
+                  <wp:positionV relativeFrom="paragraph">
+                    <wp:posOffset>47155</wp:posOffset>
+                  </wp:positionV>
+                  <wp:extent cx="627479" cy="656639"/>
+                  <wp:effectExtent l="0" t="0" r="1171" b="0"/>
+                  <wp:wrapNone/>
+                  <wp:docPr id="1" name="Imagen 1267"/>
+                  <wp:cNvGraphicFramePr/>
+                  <a:graphic xmlns:a="http://schemas.openxmlformats.org/drawingml/2006/main">
+                    <a:graphicData uri="http://schemas.openxmlformats.org/drawingml/2006/picture">
+                      <pic:pic xmlns:pic="http://schemas.openxmlformats.org/drawingml/2006/picture">
+                        <pic:nvPicPr>
+                          <pic:cNvPr id="0" name=""/>
+                          <pic:cNvPicPr/>
+                        </pic:nvPicPr>
+                        <pic:blipFill>
+                          <a:blip r:embed="rId5">
+                            <a:lum/>
+                            <a:alphaModFix/>
+                          </a:blip>
+                          <a:srcRect/>
+                          <a:stretch>
+                            <a:fillRect/>
+                          </a:stretch>
+                        </pic:blipFill>
+                        <pic:spPr>
+                          <a:xfrm>
+                            <a:off x="0" y="0"/>
+                            <a:ext cx="627479" cy="656639"/>
+                          </a:xfrm>
+                          <a:prstGeom prst="rect">
+                            <a:avLst/>
+                          </a:prstGeom>
+                          <a:noFill/>
+                          <a:ln>
+                            <a:noFill/>
+                            <a:prstDash/>
+                          </a:ln>
+                        </pic:spPr>
+                      </pic:pic>
+                    </a:graphicData>
+                  </a:graphic>
+                </wp:anchor>
+              </w:drawing>
+            </w:r>
+          </w:p>
+        </w:tc>
+        <w:tc>
+          <w:tcPr>
+            <w:tcW w:w="9080" w:type="dxa"/>
+            <w:gridSpan w:val="2"/>
+            <w:tcBorders>
+              <w:top w:val="single" w:sz="4" w:space="0" w:color="000000"/>
+              <w:left w:val="single" w:sz="4" w:space="0" w:color="000000"/>
+              <w:bottom w:val="single" w:sz="4" w:space="0" w:color="000000"/>
+              <w:right w:val="single" w:sz="4" w:space="0" w:color="000000"/>
+            </w:tcBorders>
+            <w:shd w:val="clear" w:color="auto" w:fill="auto"/>
+            <w:tcMar>
+              <w:top w:w="0" w:type="dxa"/>
+              <w:left w:w="108" w:type="dxa"/>
+              <w:bottom w:w="0" w:type="dxa"/>
+              <w:right w:w="108" w:type="dxa"/>
+            </w:tcMar>
+            <w:vAlign w:val="center"/>
+          </w:tcPr>
+          <w:p>
+            <w:pPr>
+              <w:jc w:val="center"/>
+              <w:rPr>
+                <w:rFonts w:ascii="Calibri Light" w:eastAsia="Times New Roman" w:hAnsi="Calibri Light" w:cs="Times New Roman"/>
+                <w:sz w:val="32"/>
+                <w:szCs w:val="44"/>
+              </w:rPr>
+            </w:pPr>
+          </w:p>
+          <w:p>
+            <w:pPr>
+              <w:jc w:val="center"/>
+              <w:rPr>
+                <w:rFonts w:ascii="Calibri Light" w:eastAsia="Times New Roman" w:hAnsi="Calibri Light" w:cs="Times New Roman"/>
+                <w:sz w:val="32"/>
+                <w:szCs w:val="44"/>
+              </w:rPr>
+            </w:pPr>
+          </w:p>
+          <w:p>
+            <w:pPr>
+              <w:jc w:val="center"/>
+            </w:pPr>
+            <w:r>
+              <w:rPr>
+                <w:rFonts w:ascii="Arial" w:eastAsia="Times New Roman" w:hAnsi="Arial" w:cs="Arial"/>
+                <w:b/>
+                <w:sz w:val="32"/>
+                <w:szCs w:val="32"/>
+              </w:rPr>
+              <w:t>Carátula para entrega de prácticas</w:t>
+            </w:r>
+          </w:p>
+          <w:p>
+            <w:pPr>
+              <w:jc w:val="center"/>
+              <w:rPr>
+                <w:rFonts w:ascii="Calibri" w:eastAsia="Calibri" w:hAnsi="Calibri" w:cs="Times New Roman"/>
+              </w:rPr>
+            </w:pPr>
+          </w:p>
+        </w:tc>
+      </w:tr>
+      <w:tr>
+        <w:tc>
+          <w:tcPr>
+            <w:tcW w:w="5386" w:type="dxa"/>
+            <w:gridSpan w:val="2"/>
+            <w:tcBorders>
+              <w:left w:val="single" w:sz="4" w:space="0" w:color="000000"/>
+              <w:bottom w:val="single" w:sz="4" w:space="0" w:color="000000"/>
+            </w:tcBorders>
+            <w:shd w:val="clear" w:color="auto" w:fill="auto"/>
+            <w:tcMar>
+              <w:top w:w="0" w:type="dxa"/>
+              <w:left w:w="108" w:type="dxa"/>
+              <w:bottom w:w="0" w:type="dxa"/>
+              <w:right w:w="108" w:type="dxa"/>
+            </w:tcMar>
+          </w:tcPr>
+          <w:p>
+            <w:pPr>
+              <w:ind w:left="38"/>
+              <w:jc w:val="center"/>
+              <w:rPr>
+                <w:rFonts w:ascii="Arial" w:eastAsia="Calibri" w:hAnsi="Arial" w:cs="Times New Roman"/>
+                <w:sz w:val="20"/>
+                <w:szCs w:val="20"/>
+              </w:rPr>
+            </w:pPr>
+          </w:p>
+          <w:p>
+            <w:pPr>
+              <w:ind w:left="38"/>
+              <w:jc w:val="center"/>
+              <w:rPr>
+                <w:rFonts w:ascii="Arial" w:eastAsia="Calibri" w:hAnsi="Arial" w:cs="Times New Roman"/>
+              </w:rPr>
+            </w:pPr>
+            <w:r>
+              <w:rPr>
+                <w:rFonts w:ascii="Arial" w:eastAsia="Calibri" w:hAnsi="Arial" w:cs="Times New Roman"/>
+              </w:rPr>
+              <w:t>Facultad de Ingeniería</w:t>
+            </w:r>
+          </w:p>
+          <w:p>
+            <w:pPr>
+              <w:ind w:left="38"/>
+              <w:jc w:val="center"/>
+              <w:rPr>
+                <w:rFonts w:ascii="Calibri" w:eastAsia="Calibri" w:hAnsi="Calibri" w:cs="Times New Roman"/>
+                <w:sz w:val="20"/>
+                <w:szCs w:val="20"/>
+              </w:rPr>
+            </w:pPr>
+          </w:p>
+        </w:tc>
+        <w:tc>
+          <w:tcPr>
+            <w:tcW w:w="5387" w:type="dxa"/>
+            <w:tcBorders>
+              <w:left w:val="single" w:sz="4" w:space="0" w:color="000000"/>
+              <w:bottom w:val="single" w:sz="4" w:space="0" w:color="000000"/>
+              <w:right w:val="single" w:sz="4" w:space="0" w:color="000000"/>
+            </w:tcBorders>
+            <w:shd w:val="clear" w:color="auto" w:fill="auto"/>
+            <w:tcMar>
+              <w:top w:w="0" w:type="dxa"/>
+              <w:left w:w="108" w:type="dxa"/>
+              <w:bottom w:w="0" w:type="dxa"/>
+              <w:right w:w="108" w:type="dxa"/>
+            </w:tcMar>
+          </w:tcPr>
+          <w:p>
+            <w:pPr>
+              <w:ind w:left="38"/>
+              <w:jc w:val="center"/>
+              <w:rPr>
+                <w:rFonts w:ascii="Calibri" w:eastAsia="Calibri" w:hAnsi="Calibri" w:cs="Times New Roman"/>
+                <w:sz w:val="20"/>
+                <w:szCs w:val="20"/>
+              </w:rPr>
+            </w:pPr>
+          </w:p>
+          <w:p>
+            <w:pPr>
+              <w:ind w:left="38"/>
+              <w:jc w:val="center"/>
+              <w:rPr>
+                <w:rFonts w:ascii="Arial" w:eastAsia="Calibri" w:hAnsi="Arial" w:cs="Times New Roman"/>
+              </w:rPr>
+            </w:pPr>
+            <w:r>
+              <w:rPr>
+                <w:rFonts w:ascii="Arial" w:eastAsia="Calibri" w:hAnsi="Arial" w:cs="Times New Roman"/>
+              </w:rPr>
+              <w:t>Laboratorio de docencia</w:t>
+            </w:r>
+          </w:p>
+        </w:tc>
+      </w:tr>
+    </w:tbl>
     <w:p>
       <w:pPr>
+        <w:pStyle w:val="Standard"/>
         <w:jc w:val="center"/>
-        <w:rPr>
-          <w:rFonts w:ascii="Arial" w:hAnsi="Arial" w:cs="Arial"/>
+      </w:pPr>
+      <w:r>
+        <w:rPr>
+          <w:rFonts w:ascii="Arial" w:eastAsiaTheme="minorHAnsi" w:hAnsi="Arial" w:cs="Arial"/>
           <w:b/>
+          <w:kern w:val="0"/>
           <w:sz w:val="36"/>
-        </w:rPr>
-      </w:pPr>
-    </w:p>
-    <w:p>
-      <w:pPr>
-        <w:jc w:val="center"/>
-        <w:rPr>
-          <w:rFonts w:ascii="Arial" w:hAnsi="Arial" w:cs="Arial"/>
-          <w:b/>
-          <w:sz w:val="36"/>
-        </w:rPr>
-      </w:pPr>
-    </w:p>
-    <w:p>
-      <w:pPr>
-        <w:jc w:val="center"/>
-        <w:rPr>
-          <w:rFonts w:ascii="Arial" w:hAnsi="Arial" w:cs="Arial"/>
-          <w:b/>
-          <w:sz w:val="36"/>
-        </w:rPr>
-      </w:pPr>
+          <w:szCs w:val="22"/>
+          <w:lang w:val="es-MX" w:eastAsia="en-US" w:bidi="ar-SA"/>
+        </w:rPr>
+        <w:br/>
+      </w:r>
       <w:r>
         <w:rPr>
-          <w:rFonts w:ascii="Arial" w:hAnsi="Arial" w:cs="Arial"/>
-          <w:b/>
-          <w:sz w:val="36"/>
-        </w:rPr>
-        <w:t>UNIVERSIDAD NACIONAL AUTÓNOMA DE MÉXICO</w:t>
+          <w:sz w:val="72"/>
+          <w:szCs w:val="72"/>
+          <w:lang w:val="es-MX"/>
+        </w:rPr>
+        <w:t>Laboratorios</w:t>
+      </w:r>
+      <w:r>
+        <w:rPr>
+          <w:sz w:val="72"/>
+          <w:szCs w:val="72"/>
+        </w:rPr>
+        <w:t xml:space="preserve"> de </w:t>
+      </w:r>
+      <w:r>
+        <w:rPr>
+          <w:sz w:val="72"/>
+          <w:szCs w:val="72"/>
+          <w:lang w:val="es-MX"/>
+        </w:rPr>
+        <w:t>computación</w:t>
       </w:r>
     </w:p>
     <w:p>
       <w:pPr>
+        <w:pStyle w:val="Standard"/>
         <w:jc w:val="center"/>
         <w:rPr>
-          <w:rFonts w:ascii="Arial" w:hAnsi="Arial" w:cs="Arial"/>
-          <w:b/>
-          <w:sz w:val="36"/>
-        </w:rPr>
-      </w:pPr>
-    </w:p>
-    <w:p>
-      <w:pPr>
-        <w:jc w:val="center"/>
-        <w:rPr>
-          <w:rFonts w:ascii="Arial" w:hAnsi="Arial" w:cs="Arial"/>
-          <w:b/>
-          <w:sz w:val="36"/>
+          <w:sz w:val="72"/>
+          <w:szCs w:val="72"/>
+          <w:lang w:val="es-MX"/>
         </w:rPr>
       </w:pPr>
       <w:r>
         <w:rPr>
-          <w:rFonts w:ascii="Arial" w:hAnsi="Arial" w:cs="Arial"/>
-          <w:b/>
-          <w:sz w:val="36"/>
-        </w:rPr>
-        <w:t>FACULTA</w:t>
+          <w:noProof/>
+        </w:rPr>
+        <mc:AlternateContent>
+          <mc:Choice Requires="wps">
+            <w:drawing>
+              <wp:anchor distT="0" distB="0" distL="114300" distR="114300" simplePos="0" relativeHeight="251660288" behindDoc="0" locked="0" layoutInCell="1" allowOverlap="1" wp14:anchorId="44186481" wp14:editId="76D48B2B">
+                <wp:simplePos x="0" y="0"/>
+                <wp:positionH relativeFrom="column">
+                  <wp:posOffset>-539906</wp:posOffset>
+                </wp:positionH>
+                <wp:positionV relativeFrom="paragraph">
+                  <wp:posOffset>562725</wp:posOffset>
+                </wp:positionV>
+                <wp:extent cx="6768461" cy="0"/>
+                <wp:effectExtent l="0" t="0" r="0" b="0"/>
+                <wp:wrapSquare wrapText="bothSides"/>
+                <wp:docPr id="2" name="Conector recto 114"/>
+                <wp:cNvGraphicFramePr/>
+                <a:graphic xmlns:a="http://schemas.openxmlformats.org/drawingml/2006/main">
+                  <a:graphicData uri="http://schemas.microsoft.com/office/word/2010/wordprocessingShape">
+                    <wps:wsp>
+                      <wps:cNvCnPr/>
+                      <wps:spPr>
+                        <a:xfrm>
+                          <a:off x="0" y="0"/>
+                          <a:ext cx="6768461" cy="0"/>
+                        </a:xfrm>
+                        <a:prstGeom prst="straightConnector1">
+                          <a:avLst/>
+                        </a:prstGeom>
+                        <a:noFill/>
+                        <a:ln w="12600" cap="flat">
+                          <a:solidFill>
+                            <a:srgbClr val="3465A4"/>
+                          </a:solidFill>
+                          <a:prstDash val="solid"/>
+                          <a:miter/>
+                        </a:ln>
+                      </wps:spPr>
+                      <wps:bodyPr/>
+                    </wps:wsp>
+                  </a:graphicData>
+                </a:graphic>
+              </wp:anchor>
+            </w:drawing>
+          </mc:Choice>
+          <mc:Fallback>
+            <w:pict>
+              <v:shapetype w14:anchorId="2B03A2A4" id="_x0000_t32" coordsize="21600,21600" o:spt="32" o:oned="t" path="m,l21600,21600e" filled="f">
+                <v:path arrowok="t" fillok="f" o:connecttype="none"/>
+                <o:lock v:ext="edit" shapetype="t"/>
+              </v:shapetype>
+              <v:shape id="Conector recto 114" o:spid="_x0000_s1026" type="#_x0000_t32" style="position:absolute;margin-left:-42.5pt;margin-top:44.3pt;width:532.95pt;height:0;z-index:251660288;visibility:visible;mso-wrap-style:square;mso-wrap-distance-left:9pt;mso-wrap-distance-top:0;mso-wrap-distance-right:9pt;mso-wrap-distance-bottom:0;mso-position-horizontal:absolute;mso-position-horizontal-relative:text;mso-position-vertical:absolute;mso-position-vertical-relative:text" o:gfxdata="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" strokecolor="#3465a4" strokeweight=".35mm">
+                <v:stroke joinstyle="miter"/>
+                <w10:wrap type="square"/>
+              </v:shape>
+            </w:pict>
+          </mc:Fallback>
+        </mc:AlternateContent>
       </w:r>
       <w:r>
         <w:rPr>
-          <w:rFonts w:ascii="Arial" w:hAnsi="Arial" w:cs="Arial"/>
-          <w:b/>
-          <w:sz w:val="36"/>
-        </w:rPr>
-        <w:t>D</w:t>
-      </w:r>
-      <w:r>
-        <w:rPr>
-          <w:rFonts w:ascii="Arial" w:hAnsi="Arial" w:cs="Arial"/>
-          <w:b/>
-          <w:sz w:val="36"/>
-        </w:rPr>
-        <w:t xml:space="preserve"> DE INGENIERÍA</w:t>
+          <w:sz w:val="72"/>
+          <w:szCs w:val="72"/>
+          <w:lang w:val="es-MX"/>
+        </w:rPr>
+        <w:t>salas A y B</w:t>
       </w:r>
     </w:p>
     <w:p>
       <w:pPr>
+        <w:pStyle w:val="Standard"/>
         <w:jc w:val="center"/>
-        <w:rPr>
-          <w:rFonts w:ascii="Arial" w:hAnsi="Arial" w:cs="Arial"/>
-          <w:b/>
-          <w:sz w:val="36"/>
-        </w:rPr>
+      </w:pPr>
+    </w:p>
+    <w:tbl>
+      <w:tblPr>
+        <w:tblW w:w="10454" w:type="dxa"/>
+        <w:jc w:val="center"/>
+        <w:tblLayout w:type="fixed"/>
+        <w:tblCellMar>
+          <w:left w:w="10" w:type="dxa"/>
+          <w:right w:w="10" w:type="dxa"/>
+        </w:tblCellMar>
+        <w:tblLook w:val="0000" w:firstRow="0" w:lastRow="0" w:firstColumn="0" w:lastColumn="0" w:noHBand="0" w:noVBand="0"/>
+      </w:tblPr>
+      <w:tblGrid>
+        <w:gridCol w:w="2552"/>
+        <w:gridCol w:w="7902"/>
+      </w:tblGrid>
+      <w:tr>
+        <w:trPr>
+          <w:trHeight w:hRule="exact" w:val="372"/>
+          <w:jc w:val="center"/>
+        </w:trPr>
+        <w:tc>
+          <w:tcPr>
+            <w:tcW w:w="2552" w:type="dxa"/>
+            <w:shd w:val="clear" w:color="auto" w:fill="auto"/>
+            <w:tcMar>
+              <w:top w:w="55" w:type="dxa"/>
+              <w:left w:w="55" w:type="dxa"/>
+              <w:bottom w:w="55" w:type="dxa"/>
+              <w:right w:w="55" w:type="dxa"/>
+            </w:tcMar>
+          </w:tcPr>
+          <w:p>
+            <w:pPr>
+              <w:pStyle w:val="Standard"/>
+              <w:jc w:val="right"/>
+              <w:rPr>
+                <w:rFonts w:ascii="Cambria" w:hAnsi="Cambria"/>
+                <w:i/>
+                <w:color w:val="000000"/>
+                <w:sz w:val="30"/>
+              </w:rPr>
+            </w:pPr>
+            <w:proofErr w:type="spellStart"/>
+            <w:r>
+              <w:rPr>
+                <w:rFonts w:ascii="Cambria" w:hAnsi="Cambria"/>
+                <w:i/>
+                <w:color w:val="000000"/>
+                <w:sz w:val="30"/>
+              </w:rPr>
+              <w:t>Profesor</w:t>
+            </w:r>
+            <w:proofErr w:type="spellEnd"/>
+            <w:r>
+              <w:rPr>
+                <w:rFonts w:ascii="Cambria" w:hAnsi="Cambria"/>
+                <w:i/>
+                <w:color w:val="000000"/>
+                <w:sz w:val="30"/>
+              </w:rPr>
+              <w:t>:</w:t>
+            </w:r>
+          </w:p>
+        </w:tc>
+        <w:tc>
+          <w:tcPr>
+            <w:tcW w:w="7902" w:type="dxa"/>
+            <w:tcBorders>
+              <w:bottom w:val="single" w:sz="2" w:space="0" w:color="000000"/>
+            </w:tcBorders>
+            <w:shd w:val="clear" w:color="auto" w:fill="auto"/>
+            <w:tcMar>
+              <w:top w:w="55" w:type="dxa"/>
+              <w:left w:w="55" w:type="dxa"/>
+              <w:bottom w:w="55" w:type="dxa"/>
+              <w:right w:w="55" w:type="dxa"/>
+            </w:tcMar>
+          </w:tcPr>
+          <w:p>
+            <w:pPr>
+              <w:pStyle w:val="TableContents"/>
+              <w:ind w:left="629"/>
+              <w:jc w:val="center"/>
+              <w:rPr>
+                <w:rFonts w:ascii="Arial" w:hAnsi="Arial" w:cs="Arial"/>
+                <w:sz w:val="28"/>
+                <w:szCs w:val="28"/>
+              </w:rPr>
+            </w:pPr>
+            <w:r>
+              <w:rPr>
+                <w:rFonts w:ascii="Arial" w:hAnsi="Arial" w:cs="Arial"/>
+                <w:sz w:val="28"/>
+                <w:szCs w:val="28"/>
+              </w:rPr>
+              <w:t xml:space="preserve">Cruz </w:t>
+            </w:r>
+            <w:proofErr w:type="spellStart"/>
+            <w:r>
+              <w:rPr>
+                <w:rFonts w:ascii="Arial" w:hAnsi="Arial" w:cs="Arial"/>
+                <w:sz w:val="28"/>
+                <w:szCs w:val="28"/>
+              </w:rPr>
+              <w:t>Carlon</w:t>
+            </w:r>
+            <w:proofErr w:type="spellEnd"/>
+            <w:r>
+              <w:rPr>
+                <w:rFonts w:ascii="Arial" w:hAnsi="Arial" w:cs="Arial"/>
+                <w:sz w:val="28"/>
+                <w:szCs w:val="28"/>
+              </w:rPr>
+              <w:t xml:space="preserve"> Juan Alfredo M.C.</w:t>
+            </w:r>
+          </w:p>
+        </w:tc>
+      </w:tr>
+      <w:tr>
+        <w:trPr>
+          <w:trHeight w:hRule="exact" w:val="790"/>
+          <w:jc w:val="center"/>
+        </w:trPr>
+        <w:tc>
+          <w:tcPr>
+            <w:tcW w:w="2552" w:type="dxa"/>
+            <w:shd w:val="clear" w:color="auto" w:fill="auto"/>
+            <w:tcMar>
+              <w:top w:w="55" w:type="dxa"/>
+              <w:left w:w="55" w:type="dxa"/>
+              <w:bottom w:w="55" w:type="dxa"/>
+              <w:right w:w="55" w:type="dxa"/>
+            </w:tcMar>
+          </w:tcPr>
+          <w:p>
+            <w:pPr>
+              <w:pStyle w:val="Standard"/>
+              <w:ind w:left="629"/>
+              <w:jc w:val="right"/>
+              <w:rPr>
+                <w:rFonts w:ascii="Cambria" w:hAnsi="Cambria"/>
+                <w:i/>
+                <w:color w:val="000000"/>
+                <w:sz w:val="30"/>
+              </w:rPr>
+            </w:pPr>
+          </w:p>
+          <w:p>
+            <w:pPr>
+              <w:pStyle w:val="Standard"/>
+              <w:ind w:left="629"/>
+              <w:jc w:val="right"/>
+              <w:rPr>
+                <w:rFonts w:ascii="Cambria" w:hAnsi="Cambria"/>
+                <w:i/>
+                <w:color w:val="000000"/>
+                <w:sz w:val="30"/>
+              </w:rPr>
+            </w:pPr>
+            <w:proofErr w:type="spellStart"/>
+            <w:r>
+              <w:rPr>
+                <w:rFonts w:ascii="Cambria" w:hAnsi="Cambria"/>
+                <w:i/>
+                <w:color w:val="000000"/>
+                <w:sz w:val="30"/>
+              </w:rPr>
+              <w:t>Asignatura</w:t>
+            </w:r>
+            <w:proofErr w:type="spellEnd"/>
+            <w:r>
+              <w:rPr>
+                <w:rFonts w:ascii="Cambria" w:hAnsi="Cambria"/>
+                <w:i/>
+                <w:color w:val="000000"/>
+                <w:sz w:val="30"/>
+              </w:rPr>
+              <w:t>:</w:t>
+            </w:r>
+          </w:p>
+        </w:tc>
+        <w:tc>
+          <w:tcPr>
+            <w:tcW w:w="7902" w:type="dxa"/>
+            <w:tcBorders>
+              <w:bottom w:val="single" w:sz="2" w:space="0" w:color="000000"/>
+            </w:tcBorders>
+            <w:shd w:val="clear" w:color="auto" w:fill="auto"/>
+            <w:tcMar>
+              <w:top w:w="55" w:type="dxa"/>
+              <w:left w:w="55" w:type="dxa"/>
+              <w:bottom w:w="55" w:type="dxa"/>
+              <w:right w:w="55" w:type="dxa"/>
+            </w:tcMar>
+          </w:tcPr>
+          <w:p>
+            <w:pPr>
+              <w:pStyle w:val="TableContents"/>
+              <w:ind w:left="629"/>
+              <w:jc w:val="center"/>
+              <w:rPr>
+                <w:rFonts w:ascii="Arial" w:hAnsi="Arial" w:cs="Arial"/>
+                <w:sz w:val="28"/>
+                <w:szCs w:val="28"/>
+              </w:rPr>
+            </w:pPr>
+          </w:p>
+          <w:p>
+            <w:pPr>
+              <w:tabs>
+                <w:tab w:val="left" w:pos="2181"/>
+              </w:tabs>
+              <w:jc w:val="center"/>
+              <w:rPr>
+                <w:rFonts w:ascii="Arial" w:hAnsi="Arial" w:cs="Arial"/>
+                <w:sz w:val="28"/>
+                <w:szCs w:val="28"/>
+                <w:lang w:val="en-US" w:eastAsia="zh-CN" w:bidi="hi-IN"/>
+              </w:rPr>
+            </w:pPr>
+            <w:proofErr w:type="spellStart"/>
+            <w:r>
+              <w:rPr>
+                <w:rFonts w:ascii="Arial" w:hAnsi="Arial" w:cs="Arial"/>
+                <w:sz w:val="28"/>
+                <w:szCs w:val="28"/>
+                <w:lang w:val="en-US" w:eastAsia="zh-CN" w:bidi="hi-IN"/>
+              </w:rPr>
+              <w:t>Fundamentos</w:t>
+            </w:r>
+            <w:proofErr w:type="spellEnd"/>
+            <w:r>
+              <w:rPr>
+                <w:rFonts w:ascii="Arial" w:hAnsi="Arial" w:cs="Arial"/>
+                <w:sz w:val="28"/>
+                <w:szCs w:val="28"/>
+                <w:lang w:val="en-US" w:eastAsia="zh-CN" w:bidi="hi-IN"/>
+              </w:rPr>
+              <w:t xml:space="preserve"> de </w:t>
+            </w:r>
+            <w:proofErr w:type="spellStart"/>
+            <w:r>
+              <w:rPr>
+                <w:rFonts w:ascii="Arial" w:hAnsi="Arial" w:cs="Arial"/>
+                <w:sz w:val="28"/>
+                <w:szCs w:val="28"/>
+                <w:lang w:val="en-US" w:eastAsia="zh-CN" w:bidi="hi-IN"/>
+              </w:rPr>
+              <w:t>programación</w:t>
+            </w:r>
+            <w:proofErr w:type="spellEnd"/>
+          </w:p>
+        </w:tc>
+      </w:tr>
+      <w:tr>
+        <w:trPr>
+          <w:trHeight w:hRule="exact" w:val="787"/>
+          <w:jc w:val="center"/>
+        </w:trPr>
+        <w:tc>
+          <w:tcPr>
+            <w:tcW w:w="2552" w:type="dxa"/>
+            <w:shd w:val="clear" w:color="auto" w:fill="auto"/>
+            <w:tcMar>
+              <w:top w:w="55" w:type="dxa"/>
+              <w:left w:w="55" w:type="dxa"/>
+              <w:bottom w:w="55" w:type="dxa"/>
+              <w:right w:w="55" w:type="dxa"/>
+            </w:tcMar>
+          </w:tcPr>
+          <w:p>
+            <w:pPr>
+              <w:pStyle w:val="Standard"/>
+              <w:ind w:left="629"/>
+              <w:jc w:val="right"/>
+              <w:rPr>
+                <w:rFonts w:ascii="Cambria" w:hAnsi="Cambria"/>
+                <w:i/>
+                <w:color w:val="000000"/>
+                <w:sz w:val="30"/>
+              </w:rPr>
+            </w:pPr>
+          </w:p>
+          <w:p>
+            <w:pPr>
+              <w:pStyle w:val="Standard"/>
+              <w:ind w:left="629"/>
+              <w:jc w:val="right"/>
+              <w:rPr>
+                <w:rFonts w:ascii="Cambria" w:hAnsi="Cambria"/>
+                <w:i/>
+                <w:color w:val="000000"/>
+                <w:sz w:val="30"/>
+              </w:rPr>
+            </w:pPr>
+            <w:r>
+              <w:rPr>
+                <w:rFonts w:ascii="Cambria" w:hAnsi="Cambria"/>
+                <w:i/>
+                <w:color w:val="000000"/>
+                <w:sz w:val="30"/>
+              </w:rPr>
+              <w:t>Grupo:</w:t>
+            </w:r>
+          </w:p>
+        </w:tc>
+        <w:tc>
+          <w:tcPr>
+            <w:tcW w:w="7902" w:type="dxa"/>
+            <w:tcBorders>
+              <w:bottom w:val="single" w:sz="2" w:space="0" w:color="000000"/>
+            </w:tcBorders>
+            <w:shd w:val="clear" w:color="auto" w:fill="auto"/>
+            <w:tcMar>
+              <w:top w:w="55" w:type="dxa"/>
+              <w:left w:w="55" w:type="dxa"/>
+              <w:bottom w:w="55" w:type="dxa"/>
+              <w:right w:w="55" w:type="dxa"/>
+            </w:tcMar>
+          </w:tcPr>
+          <w:p>
+            <w:pPr>
+              <w:jc w:val="center"/>
+              <w:rPr>
+                <w:rFonts w:ascii="Arial" w:hAnsi="Arial" w:cs="Arial"/>
+                <w:sz w:val="28"/>
+                <w:szCs w:val="28"/>
+                <w:lang w:val="en-US" w:eastAsia="zh-CN" w:bidi="hi-IN"/>
+              </w:rPr>
+            </w:pPr>
+          </w:p>
+          <w:p>
+            <w:pPr>
+              <w:jc w:val="center"/>
+              <w:rPr>
+                <w:rFonts w:ascii="Arial" w:hAnsi="Arial" w:cs="Arial"/>
+                <w:sz w:val="28"/>
+                <w:szCs w:val="28"/>
+                <w:lang w:val="en-US" w:eastAsia="zh-CN" w:bidi="hi-IN"/>
+              </w:rPr>
+            </w:pPr>
+            <w:r>
+              <w:rPr>
+                <w:rFonts w:ascii="Arial" w:hAnsi="Arial" w:cs="Arial"/>
+                <w:sz w:val="28"/>
+                <w:szCs w:val="28"/>
+                <w:lang w:val="en-US" w:eastAsia="zh-CN" w:bidi="hi-IN"/>
+              </w:rPr>
+              <w:t>1107</w:t>
+            </w:r>
+          </w:p>
+        </w:tc>
+      </w:tr>
+      <w:tr>
+        <w:trPr>
+          <w:trHeight w:hRule="exact" w:val="800"/>
+          <w:jc w:val="center"/>
+        </w:trPr>
+        <w:tc>
+          <w:tcPr>
+            <w:tcW w:w="2552" w:type="dxa"/>
+            <w:shd w:val="clear" w:color="auto" w:fill="auto"/>
+            <w:tcMar>
+              <w:top w:w="55" w:type="dxa"/>
+              <w:left w:w="55" w:type="dxa"/>
+              <w:bottom w:w="55" w:type="dxa"/>
+              <w:right w:w="55" w:type="dxa"/>
+            </w:tcMar>
+          </w:tcPr>
+          <w:p>
+            <w:pPr>
+              <w:pStyle w:val="Standard"/>
+              <w:ind w:left="629"/>
+              <w:jc w:val="right"/>
+              <w:rPr>
+                <w:rFonts w:ascii="Cambria" w:hAnsi="Cambria"/>
+                <w:i/>
+                <w:color w:val="000000"/>
+                <w:sz w:val="30"/>
+              </w:rPr>
+            </w:pPr>
+          </w:p>
+          <w:p>
+            <w:pPr>
+              <w:pStyle w:val="Standard"/>
+            </w:pPr>
+            <w:r>
+              <w:rPr>
+                <w:rFonts w:ascii="Cambria" w:hAnsi="Cambria"/>
+                <w:i/>
+                <w:color w:val="000000"/>
+                <w:sz w:val="30"/>
+              </w:rPr>
+              <w:t>N° de</w:t>
+            </w:r>
+            <w:r>
+              <w:rPr>
+                <w:rFonts w:ascii="Cambria" w:hAnsi="Cambria"/>
+                <w:i/>
+                <w:color w:val="000000"/>
+                <w:sz w:val="30"/>
+                <w:lang w:val="es-MX"/>
+              </w:rPr>
+              <w:t xml:space="preserve"> Práctica</w:t>
+            </w:r>
+            <w:r>
+              <w:rPr>
+                <w:rFonts w:ascii="Cambria" w:hAnsi="Cambria"/>
+                <w:i/>
+                <w:color w:val="000000"/>
+                <w:sz w:val="30"/>
+              </w:rPr>
+              <w:t>(s):</w:t>
+            </w:r>
+          </w:p>
+        </w:tc>
+        <w:tc>
+          <w:tcPr>
+            <w:tcW w:w="7902" w:type="dxa"/>
+            <w:tcBorders>
+              <w:bottom w:val="single" w:sz="2" w:space="0" w:color="000000"/>
+            </w:tcBorders>
+            <w:shd w:val="clear" w:color="auto" w:fill="auto"/>
+            <w:tcMar>
+              <w:top w:w="55" w:type="dxa"/>
+              <w:left w:w="55" w:type="dxa"/>
+              <w:bottom w:w="55" w:type="dxa"/>
+              <w:right w:w="55" w:type="dxa"/>
+            </w:tcMar>
+          </w:tcPr>
+          <w:p>
+            <w:pPr>
+              <w:pStyle w:val="TableContents"/>
+              <w:ind w:left="629"/>
+              <w:jc w:val="center"/>
+              <w:rPr>
+                <w:rFonts w:ascii="Arial" w:hAnsi="Arial" w:cs="Arial"/>
+                <w:sz w:val="28"/>
+                <w:szCs w:val="28"/>
+              </w:rPr>
+            </w:pPr>
+          </w:p>
+          <w:p>
+            <w:pPr>
+              <w:tabs>
+                <w:tab w:val="left" w:pos="3388"/>
+              </w:tabs>
+              <w:jc w:val="center"/>
+              <w:rPr>
+                <w:rFonts w:ascii="Arial" w:hAnsi="Arial" w:cs="Arial"/>
+                <w:sz w:val="28"/>
+                <w:szCs w:val="28"/>
+                <w:lang w:val="en-US" w:eastAsia="zh-CN" w:bidi="hi-IN"/>
+              </w:rPr>
+            </w:pPr>
+            <w:proofErr w:type="spellStart"/>
+            <w:r>
+              <w:rPr>
+                <w:rFonts w:ascii="Arial" w:hAnsi="Arial" w:cs="Arial"/>
+                <w:sz w:val="28"/>
+                <w:szCs w:val="28"/>
+                <w:lang w:val="en-US" w:eastAsia="zh-CN" w:bidi="hi-IN"/>
+              </w:rPr>
+              <w:t>Práctica</w:t>
+            </w:r>
+            <w:proofErr w:type="spellEnd"/>
+            <w:r>
+              <w:rPr>
+                <w:rFonts w:ascii="Arial" w:hAnsi="Arial" w:cs="Arial"/>
+                <w:sz w:val="28"/>
+                <w:szCs w:val="28"/>
+                <w:lang w:val="en-US" w:eastAsia="zh-CN" w:bidi="hi-IN"/>
+              </w:rPr>
+              <w:t xml:space="preserve"> 1.</w:t>
+            </w:r>
+          </w:p>
+        </w:tc>
+      </w:tr>
+      <w:tr>
+        <w:trPr>
+          <w:trHeight w:hRule="exact" w:val="797"/>
+          <w:jc w:val="center"/>
+        </w:trPr>
+        <w:tc>
+          <w:tcPr>
+            <w:tcW w:w="2552" w:type="dxa"/>
+            <w:shd w:val="clear" w:color="auto" w:fill="auto"/>
+            <w:tcMar>
+              <w:top w:w="55" w:type="dxa"/>
+              <w:left w:w="55" w:type="dxa"/>
+              <w:bottom w:w="55" w:type="dxa"/>
+              <w:right w:w="55" w:type="dxa"/>
+            </w:tcMar>
+          </w:tcPr>
+          <w:p>
+            <w:pPr>
+              <w:pStyle w:val="Standard"/>
+              <w:ind w:left="629"/>
+              <w:jc w:val="right"/>
+              <w:rPr>
+                <w:rFonts w:ascii="Cambria" w:hAnsi="Cambria"/>
+                <w:i/>
+                <w:color w:val="000000"/>
+                <w:sz w:val="30"/>
+                <w:lang w:val="es-HN"/>
+              </w:rPr>
+            </w:pPr>
+          </w:p>
+          <w:p>
+            <w:pPr>
+              <w:pStyle w:val="Standard"/>
+              <w:ind w:left="629"/>
+              <w:jc w:val="right"/>
+            </w:pPr>
+            <w:r>
+              <w:rPr>
+                <w:rFonts w:ascii="Cambria" w:hAnsi="Cambria"/>
+                <w:i/>
+                <w:color w:val="000000"/>
+                <w:sz w:val="30"/>
+                <w:lang w:val="es-HN"/>
+              </w:rPr>
+              <w:t>Integrante</w:t>
+            </w:r>
+            <w:r>
+              <w:rPr>
+                <w:rFonts w:ascii="Cambria" w:hAnsi="Cambria"/>
+                <w:i/>
+                <w:color w:val="000000"/>
+                <w:sz w:val="30"/>
+              </w:rPr>
+              <w:t>(s):</w:t>
+            </w:r>
+          </w:p>
+        </w:tc>
+        <w:tc>
+          <w:tcPr>
+            <w:tcW w:w="7902" w:type="dxa"/>
+            <w:tcBorders>
+              <w:bottom w:val="single" w:sz="2" w:space="0" w:color="000000"/>
+            </w:tcBorders>
+            <w:shd w:val="clear" w:color="auto" w:fill="auto"/>
+            <w:tcMar>
+              <w:top w:w="55" w:type="dxa"/>
+              <w:left w:w="55" w:type="dxa"/>
+              <w:bottom w:w="55" w:type="dxa"/>
+              <w:right w:w="55" w:type="dxa"/>
+            </w:tcMar>
+          </w:tcPr>
+          <w:p>
+            <w:pPr>
+              <w:pStyle w:val="TableContents"/>
+              <w:ind w:left="629"/>
+              <w:jc w:val="center"/>
+              <w:rPr>
+                <w:rFonts w:ascii="Arial" w:hAnsi="Arial" w:cs="Arial"/>
+                <w:sz w:val="28"/>
+                <w:szCs w:val="28"/>
+              </w:rPr>
+            </w:pPr>
+          </w:p>
+          <w:p>
+            <w:pPr>
+              <w:tabs>
+                <w:tab w:val="left" w:pos="3346"/>
+              </w:tabs>
+              <w:jc w:val="center"/>
+              <w:rPr>
+                <w:rFonts w:ascii="Arial" w:hAnsi="Arial" w:cs="Arial"/>
+                <w:sz w:val="28"/>
+                <w:szCs w:val="28"/>
+                <w:lang w:val="en-US" w:eastAsia="zh-CN" w:bidi="hi-IN"/>
+              </w:rPr>
+            </w:pPr>
+            <w:r>
+              <w:rPr>
+                <w:rFonts w:ascii="Arial" w:hAnsi="Arial" w:cs="Arial"/>
+                <w:sz w:val="28"/>
+                <w:szCs w:val="28"/>
+                <w:lang w:val="en-US" w:eastAsia="zh-CN" w:bidi="hi-IN"/>
+              </w:rPr>
+              <w:t xml:space="preserve">Silverio </w:t>
+            </w:r>
+            <w:proofErr w:type="spellStart"/>
+            <w:r>
+              <w:rPr>
+                <w:rFonts w:ascii="Arial" w:hAnsi="Arial" w:cs="Arial"/>
+                <w:sz w:val="28"/>
+                <w:szCs w:val="28"/>
+                <w:lang w:val="en-US" w:eastAsia="zh-CN" w:bidi="hi-IN"/>
+              </w:rPr>
+              <w:t>Letras</w:t>
+            </w:r>
+            <w:proofErr w:type="spellEnd"/>
+            <w:r>
+              <w:rPr>
+                <w:rFonts w:ascii="Arial" w:hAnsi="Arial" w:cs="Arial"/>
+                <w:sz w:val="28"/>
+                <w:szCs w:val="28"/>
+                <w:lang w:val="en-US" w:eastAsia="zh-CN" w:bidi="hi-IN"/>
+              </w:rPr>
+              <w:t xml:space="preserve"> Irving</w:t>
+            </w:r>
+          </w:p>
+        </w:tc>
+      </w:tr>
+      <w:tr>
+        <w:trPr>
+          <w:trHeight w:hRule="exact" w:val="146"/>
+          <w:jc w:val="center"/>
+        </w:trPr>
+        <w:tc>
+          <w:tcPr>
+            <w:tcW w:w="2552" w:type="dxa"/>
+            <w:shd w:val="clear" w:color="auto" w:fill="auto"/>
+            <w:tcMar>
+              <w:top w:w="55" w:type="dxa"/>
+              <w:left w:w="55" w:type="dxa"/>
+              <w:bottom w:w="55" w:type="dxa"/>
+              <w:right w:w="55" w:type="dxa"/>
+            </w:tcMar>
+          </w:tcPr>
+          <w:p>
+            <w:pPr>
+              <w:pStyle w:val="Cambria"/>
+              <w:ind w:left="629"/>
+            </w:pPr>
+          </w:p>
+        </w:tc>
+        <w:tc>
+          <w:tcPr>
+            <w:tcW w:w="7902" w:type="dxa"/>
+            <w:tcBorders>
+              <w:bottom w:val="single" w:sz="2" w:space="0" w:color="000000"/>
+            </w:tcBorders>
+            <w:shd w:val="clear" w:color="auto" w:fill="auto"/>
+            <w:tcMar>
+              <w:top w:w="55" w:type="dxa"/>
+              <w:left w:w="55" w:type="dxa"/>
+              <w:bottom w:w="55" w:type="dxa"/>
+              <w:right w:w="55" w:type="dxa"/>
+            </w:tcMar>
+          </w:tcPr>
+          <w:p>
+            <w:pPr>
+              <w:pStyle w:val="TableContents"/>
+              <w:ind w:left="629"/>
+              <w:jc w:val="center"/>
+              <w:rPr>
+                <w:rFonts w:ascii="Arial" w:hAnsi="Arial" w:cs="Arial"/>
+                <w:sz w:val="28"/>
+                <w:szCs w:val="28"/>
+              </w:rPr>
+            </w:pPr>
+          </w:p>
+        </w:tc>
+      </w:tr>
+      <w:tr>
+        <w:trPr>
+          <w:trHeight w:hRule="exact" w:val="146"/>
+          <w:jc w:val="center"/>
+        </w:trPr>
+        <w:tc>
+          <w:tcPr>
+            <w:tcW w:w="2552" w:type="dxa"/>
+            <w:shd w:val="clear" w:color="auto" w:fill="auto"/>
+            <w:tcMar>
+              <w:top w:w="55" w:type="dxa"/>
+              <w:left w:w="55" w:type="dxa"/>
+              <w:bottom w:w="55" w:type="dxa"/>
+              <w:right w:w="55" w:type="dxa"/>
+            </w:tcMar>
+          </w:tcPr>
+          <w:p>
+            <w:pPr>
+              <w:pStyle w:val="Cambria"/>
+              <w:ind w:left="629"/>
+            </w:pPr>
+          </w:p>
+        </w:tc>
+        <w:tc>
+          <w:tcPr>
+            <w:tcW w:w="7902" w:type="dxa"/>
+            <w:tcBorders>
+              <w:bottom w:val="single" w:sz="2" w:space="0" w:color="000000"/>
+            </w:tcBorders>
+            <w:shd w:val="clear" w:color="auto" w:fill="auto"/>
+            <w:tcMar>
+              <w:top w:w="55" w:type="dxa"/>
+              <w:left w:w="55" w:type="dxa"/>
+              <w:bottom w:w="55" w:type="dxa"/>
+              <w:right w:w="55" w:type="dxa"/>
+            </w:tcMar>
+          </w:tcPr>
+          <w:p>
+            <w:pPr>
+              <w:pStyle w:val="TableContents"/>
+              <w:jc w:val="center"/>
+              <w:rPr>
+                <w:rFonts w:ascii="Arial" w:hAnsi="Arial" w:cs="Arial"/>
+                <w:sz w:val="28"/>
+                <w:szCs w:val="28"/>
+              </w:rPr>
+            </w:pPr>
+          </w:p>
+        </w:tc>
+      </w:tr>
+      <w:tr>
+        <w:trPr>
+          <w:trHeight w:hRule="exact" w:val="815"/>
+          <w:jc w:val="center"/>
+        </w:trPr>
+        <w:tc>
+          <w:tcPr>
+            <w:tcW w:w="2552" w:type="dxa"/>
+            <w:shd w:val="clear" w:color="auto" w:fill="auto"/>
+            <w:tcMar>
+              <w:top w:w="55" w:type="dxa"/>
+              <w:left w:w="55" w:type="dxa"/>
+              <w:bottom w:w="55" w:type="dxa"/>
+              <w:right w:w="55" w:type="dxa"/>
+            </w:tcMar>
+          </w:tcPr>
+          <w:p>
+            <w:pPr>
+              <w:pStyle w:val="Standard"/>
+              <w:ind w:left="629"/>
+              <w:jc w:val="right"/>
+              <w:rPr>
+                <w:rFonts w:ascii="Cambria" w:hAnsi="Cambria"/>
+                <w:i/>
+                <w:color w:val="000000"/>
+                <w:sz w:val="30"/>
+                <w:lang w:val="es-MX"/>
+              </w:rPr>
+            </w:pPr>
+          </w:p>
+          <w:p>
+            <w:pPr>
+              <w:pStyle w:val="Standard"/>
+              <w:ind w:left="629"/>
+              <w:jc w:val="right"/>
+            </w:pPr>
+            <w:r>
+              <w:rPr>
+                <w:rFonts w:ascii="Cambria" w:hAnsi="Cambria"/>
+                <w:i/>
+                <w:color w:val="000000"/>
+                <w:sz w:val="30"/>
+                <w:lang w:val="es-MX"/>
+              </w:rPr>
+              <w:t>Semestre</w:t>
+            </w:r>
+            <w:r>
+              <w:rPr>
+                <w:rFonts w:ascii="Cambria" w:hAnsi="Cambria"/>
+                <w:i/>
+                <w:color w:val="000000"/>
+                <w:sz w:val="30"/>
+              </w:rPr>
+              <w:t>:</w:t>
+            </w:r>
+          </w:p>
+        </w:tc>
+        <w:tc>
+          <w:tcPr>
+            <w:tcW w:w="7902" w:type="dxa"/>
+            <w:tcBorders>
+              <w:bottom w:val="single" w:sz="2" w:space="0" w:color="000000"/>
+            </w:tcBorders>
+            <w:shd w:val="clear" w:color="auto" w:fill="auto"/>
+            <w:tcMar>
+              <w:top w:w="55" w:type="dxa"/>
+              <w:left w:w="55" w:type="dxa"/>
+              <w:bottom w:w="55" w:type="dxa"/>
+              <w:right w:w="55" w:type="dxa"/>
+            </w:tcMar>
+          </w:tcPr>
+          <w:p>
+            <w:pPr>
+              <w:pStyle w:val="TableContents"/>
+              <w:ind w:left="629"/>
+              <w:jc w:val="center"/>
+              <w:rPr>
+                <w:rFonts w:ascii="Arial" w:hAnsi="Arial" w:cs="Arial"/>
+                <w:sz w:val="28"/>
+                <w:szCs w:val="28"/>
+              </w:rPr>
+            </w:pPr>
+          </w:p>
+          <w:p>
+            <w:pPr>
+              <w:tabs>
+                <w:tab w:val="left" w:pos="3282"/>
+              </w:tabs>
+              <w:jc w:val="center"/>
+              <w:rPr>
+                <w:rFonts w:ascii="Arial" w:hAnsi="Arial" w:cs="Arial"/>
+                <w:sz w:val="28"/>
+                <w:szCs w:val="28"/>
+                <w:lang w:val="en-US" w:eastAsia="zh-CN" w:bidi="hi-IN"/>
+              </w:rPr>
+            </w:pPr>
+            <w:r>
+              <w:rPr>
+                <w:rFonts w:ascii="Arial" w:hAnsi="Arial" w:cs="Arial"/>
+                <w:sz w:val="28"/>
+                <w:szCs w:val="28"/>
+                <w:lang w:val="en-US" w:eastAsia="zh-CN" w:bidi="hi-IN"/>
+              </w:rPr>
+              <w:t>2018-I</w:t>
+            </w:r>
+          </w:p>
+        </w:tc>
+      </w:tr>
+      <w:tr>
+        <w:trPr>
+          <w:trHeight w:hRule="exact" w:val="814"/>
+          <w:jc w:val="center"/>
+        </w:trPr>
+        <w:tc>
+          <w:tcPr>
+            <w:tcW w:w="2552" w:type="dxa"/>
+            <w:shd w:val="clear" w:color="auto" w:fill="auto"/>
+            <w:tcMar>
+              <w:top w:w="55" w:type="dxa"/>
+              <w:left w:w="55" w:type="dxa"/>
+              <w:bottom w:w="55" w:type="dxa"/>
+              <w:right w:w="55" w:type="dxa"/>
+            </w:tcMar>
+          </w:tcPr>
+          <w:p>
+            <w:pPr>
+              <w:pStyle w:val="Standard"/>
+              <w:ind w:left="629"/>
+              <w:jc w:val="right"/>
+              <w:rPr>
+                <w:rFonts w:ascii="Cambria" w:hAnsi="Cambria"/>
+                <w:i/>
+                <w:color w:val="000000"/>
+                <w:sz w:val="30"/>
+                <w:lang w:val="es-MX"/>
+              </w:rPr>
+            </w:pPr>
+          </w:p>
+          <w:p>
+            <w:pPr>
+              <w:pStyle w:val="Standard"/>
+            </w:pPr>
+            <w:r>
+              <w:rPr>
+                <w:rFonts w:ascii="Cambria" w:hAnsi="Cambria"/>
+                <w:i/>
+                <w:color w:val="000000"/>
+                <w:sz w:val="30"/>
+                <w:lang w:val="es-MX"/>
+              </w:rPr>
+              <w:t>Fecha</w:t>
+            </w:r>
+            <w:r>
+              <w:rPr>
+                <w:rFonts w:ascii="Cambria" w:hAnsi="Cambria"/>
+                <w:i/>
+                <w:color w:val="000000"/>
+                <w:sz w:val="30"/>
+              </w:rPr>
+              <w:t xml:space="preserve"> de </w:t>
+            </w:r>
+            <w:proofErr w:type="spellStart"/>
+            <w:r>
+              <w:rPr>
+                <w:rFonts w:ascii="Cambria" w:hAnsi="Cambria"/>
+                <w:i/>
+                <w:color w:val="000000"/>
+                <w:sz w:val="30"/>
+              </w:rPr>
+              <w:t>entrega</w:t>
+            </w:r>
+            <w:proofErr w:type="spellEnd"/>
+            <w:r>
+              <w:rPr>
+                <w:rFonts w:ascii="Cambria" w:hAnsi="Cambria"/>
+                <w:i/>
+                <w:color w:val="000000"/>
+                <w:sz w:val="30"/>
+              </w:rPr>
+              <w:t>:</w:t>
+            </w:r>
+          </w:p>
+        </w:tc>
+        <w:tc>
+          <w:tcPr>
+            <w:tcW w:w="7902" w:type="dxa"/>
+            <w:tcBorders>
+              <w:bottom w:val="single" w:sz="2" w:space="0" w:color="000000"/>
+            </w:tcBorders>
+            <w:shd w:val="clear" w:color="auto" w:fill="auto"/>
+            <w:tcMar>
+              <w:top w:w="55" w:type="dxa"/>
+              <w:left w:w="55" w:type="dxa"/>
+              <w:bottom w:w="55" w:type="dxa"/>
+              <w:right w:w="55" w:type="dxa"/>
+            </w:tcMar>
+          </w:tcPr>
+          <w:p>
+            <w:pPr>
+              <w:pStyle w:val="TableContents"/>
+              <w:ind w:left="629"/>
+              <w:jc w:val="center"/>
+              <w:rPr>
+                <w:rFonts w:ascii="Arial" w:hAnsi="Arial" w:cs="Arial"/>
+                <w:sz w:val="28"/>
+                <w:szCs w:val="28"/>
+              </w:rPr>
+            </w:pPr>
+          </w:p>
+          <w:p>
+            <w:pPr>
+              <w:tabs>
+                <w:tab w:val="left" w:pos="3346"/>
+              </w:tabs>
+              <w:jc w:val="center"/>
+              <w:rPr>
+                <w:rFonts w:ascii="Arial" w:hAnsi="Arial" w:cs="Arial"/>
+                <w:sz w:val="28"/>
+                <w:szCs w:val="28"/>
+                <w:lang w:val="en-US" w:eastAsia="zh-CN" w:bidi="hi-IN"/>
+              </w:rPr>
+            </w:pPr>
+            <w:r>
+              <w:rPr>
+                <w:rFonts w:ascii="Arial" w:hAnsi="Arial" w:cs="Arial"/>
+                <w:sz w:val="28"/>
+                <w:szCs w:val="28"/>
+                <w:lang w:val="en-US" w:eastAsia="zh-CN" w:bidi="hi-IN"/>
+              </w:rPr>
+              <w:t>24-agosto-2017</w:t>
+            </w:r>
+          </w:p>
+        </w:tc>
+      </w:tr>
+      <w:tr>
+        <w:trPr>
+          <w:trHeight w:hRule="exact" w:val="797"/>
+          <w:jc w:val="center"/>
+        </w:trPr>
+        <w:tc>
+          <w:tcPr>
+            <w:tcW w:w="2552" w:type="dxa"/>
+            <w:shd w:val="clear" w:color="auto" w:fill="auto"/>
+            <w:tcMar>
+              <w:top w:w="55" w:type="dxa"/>
+              <w:left w:w="55" w:type="dxa"/>
+              <w:bottom w:w="55" w:type="dxa"/>
+              <w:right w:w="55" w:type="dxa"/>
+            </w:tcMar>
+          </w:tcPr>
+          <w:p>
+            <w:pPr>
+              <w:pStyle w:val="Standard"/>
+              <w:ind w:left="629"/>
+              <w:jc w:val="right"/>
+              <w:rPr>
+                <w:rFonts w:ascii="Cambria" w:hAnsi="Cambria"/>
+                <w:i/>
+                <w:color w:val="000000"/>
+                <w:sz w:val="30"/>
+                <w:lang w:val="es-MX"/>
+              </w:rPr>
+            </w:pPr>
+          </w:p>
+          <w:p>
+            <w:pPr>
+              <w:pStyle w:val="Standard"/>
+              <w:ind w:left="629"/>
+              <w:jc w:val="right"/>
+            </w:pPr>
+            <w:r>
+              <w:rPr>
+                <w:rFonts w:ascii="Cambria" w:hAnsi="Cambria"/>
+                <w:i/>
+                <w:color w:val="000000"/>
+                <w:sz w:val="30"/>
+                <w:lang w:val="es-MX"/>
+              </w:rPr>
+              <w:t>Observaciones</w:t>
+            </w:r>
+            <w:r>
+              <w:rPr>
+                <w:rFonts w:ascii="Cambria" w:hAnsi="Cambria"/>
+                <w:i/>
+                <w:color w:val="000000"/>
+                <w:sz w:val="30"/>
+              </w:rPr>
+              <w:t>:</w:t>
+            </w:r>
+          </w:p>
+        </w:tc>
+        <w:tc>
+          <w:tcPr>
+            <w:tcW w:w="7902" w:type="dxa"/>
+            <w:tcBorders>
+              <w:bottom w:val="single" w:sz="2" w:space="0" w:color="000000"/>
+            </w:tcBorders>
+            <w:shd w:val="clear" w:color="auto" w:fill="auto"/>
+            <w:tcMar>
+              <w:top w:w="55" w:type="dxa"/>
+              <w:left w:w="55" w:type="dxa"/>
+              <w:bottom w:w="55" w:type="dxa"/>
+              <w:right w:w="55" w:type="dxa"/>
+            </w:tcMar>
+          </w:tcPr>
+          <w:p>
+            <w:pPr>
+              <w:pStyle w:val="TableContents"/>
+              <w:ind w:left="629"/>
+              <w:jc w:val="center"/>
+              <w:rPr>
+                <w:rFonts w:ascii="Arial" w:hAnsi="Arial" w:cs="Arial"/>
+                <w:sz w:val="28"/>
+                <w:szCs w:val="28"/>
+              </w:rPr>
+            </w:pPr>
+          </w:p>
+        </w:tc>
+      </w:tr>
+      <w:tr>
+        <w:trPr>
+          <w:trHeight w:hRule="exact" w:val="146"/>
+          <w:jc w:val="center"/>
+        </w:trPr>
+        <w:tc>
+          <w:tcPr>
+            <w:tcW w:w="2552" w:type="dxa"/>
+            <w:shd w:val="clear" w:color="auto" w:fill="auto"/>
+            <w:tcMar>
+              <w:top w:w="55" w:type="dxa"/>
+              <w:left w:w="55" w:type="dxa"/>
+              <w:bottom w:w="55" w:type="dxa"/>
+              <w:right w:w="55" w:type="dxa"/>
+            </w:tcMar>
+          </w:tcPr>
+          <w:p>
+            <w:pPr>
+              <w:pStyle w:val="Standard"/>
+              <w:ind w:left="629"/>
+              <w:jc w:val="right"/>
+            </w:pPr>
+          </w:p>
+        </w:tc>
+        <w:tc>
+          <w:tcPr>
+            <w:tcW w:w="7902" w:type="dxa"/>
+            <w:tcBorders>
+              <w:bottom w:val="single" w:sz="2" w:space="0" w:color="000000"/>
+            </w:tcBorders>
+            <w:shd w:val="clear" w:color="auto" w:fill="auto"/>
+            <w:tcMar>
+              <w:top w:w="55" w:type="dxa"/>
+              <w:left w:w="55" w:type="dxa"/>
+              <w:bottom w:w="55" w:type="dxa"/>
+              <w:right w:w="55" w:type="dxa"/>
+            </w:tcMar>
+          </w:tcPr>
+          <w:p>
+            <w:pPr>
+              <w:pStyle w:val="TableContents"/>
+              <w:ind w:left="629"/>
+            </w:pPr>
+          </w:p>
+        </w:tc>
+      </w:tr>
+    </w:tbl>
+    <w:p>
+      <w:pPr>
+        <w:pStyle w:val="Standard"/>
+        <w:jc w:val="right"/>
       </w:pPr>
       <w:r>
         <w:rPr>
-          <w:rFonts w:ascii="Arial" w:hAnsi="Arial" w:cs="Arial"/>
-          <w:b/>
-          <w:noProof/>
-          <w:sz w:val="36"/>
-        </w:rPr>
-        <w:drawing>
-          <wp:anchor distT="0" distB="0" distL="114300" distR="114300" simplePos="0" relativeHeight="251659264" behindDoc="0" locked="0" layoutInCell="1" allowOverlap="1" wp14:anchorId="2815761E">
-            <wp:simplePos x="0" y="0"/>
-            <wp:positionH relativeFrom="margin">
-              <wp:align>right</wp:align>
-            </wp:positionH>
-            <wp:positionV relativeFrom="paragraph">
-              <wp:posOffset>170815</wp:posOffset>
-            </wp:positionV>
-            <wp:extent cx="1593215" cy="1781175"/>
-            <wp:effectExtent l="0" t="0" r="6985" b="9525"/>
-            <wp:wrapSquare wrapText="bothSides"/>
-            <wp:docPr id="2" name="Imagen 2"/>
-            <wp:cNvGraphicFramePr>
-              <a:graphicFrameLocks xmlns:a="http://schemas.openxmlformats.org/drawingml/2006/main" noChangeAspect="1"/>
-            </wp:cNvGraphicFramePr>
-            <a:graphic xmlns:a="http://schemas.openxmlformats.org/drawingml/2006/main">
-              <a:graphicData uri="http://schemas.openxmlformats.org/drawingml/2006/picture">
-                <pic:pic xmlns:pic="http://schemas.openxmlformats.org/drawingml/2006/picture">
-                  <pic:nvPicPr>
-                    <pic:cNvPr id="2" name="Logo UNAM.jpg"/>
-                    <pic:cNvPicPr/>
-                  </pic:nvPicPr>
-                  <pic:blipFill>
-                    <a:blip r:embed="rId5">
-                      <a:extLst>
-                        <a:ext uri="{28A0092B-C50C-407E-A947-70E740481C1C}">
-                          <a14:useLocalDpi xmlns:a14="http://schemas.microsoft.com/office/drawing/2010/main" val="0"/>
-                        </a:ext>
-                      </a:extLst>
-                    </a:blip>
-                    <a:stretch>
-                      <a:fillRect/>
-                    </a:stretch>
-                  </pic:blipFill>
-                  <pic:spPr>
-                    <a:xfrm>
-                      <a:off x="0" y="0"/>
-                      <a:ext cx="1593215" cy="1781175"/>
-                    </a:xfrm>
-                    <a:prstGeom prst="rect">
-                      <a:avLst/>
-                    </a:prstGeom>
-                  </pic:spPr>
-                </pic:pic>
-              </a:graphicData>
-            </a:graphic>
-            <wp14:sizeRelH relativeFrom="margin">
-              <wp14:pctWidth>0</wp14:pctWidth>
-            </wp14:sizeRelH>
-            <wp14:sizeRelV relativeFrom="margin">
-              <wp14:pctHeight>0</wp14:pctHeight>
-            </wp14:sizeRelV>
-          </wp:anchor>
-        </w:drawing>
+          <w:rFonts w:ascii="Calibri" w:hAnsi="Calibri"/>
+          <w:color w:val="000000"/>
+          <w:sz w:val="48"/>
+        </w:rPr>
+        <w:t>CALIFICACIÓN</w:t>
       </w:r>
       <w:r>
         <w:rPr>
-          <w:rFonts w:ascii="Arial" w:hAnsi="Arial" w:cs="Arial"/>
-          <w:b/>
-          <w:noProof/>
-          <w:sz w:val="36"/>
-        </w:rPr>
-        <w:drawing>
-          <wp:anchor distT="0" distB="0" distL="114300" distR="114300" simplePos="0" relativeHeight="251658240" behindDoc="0" locked="0" layoutInCell="1" allowOverlap="1">
-            <wp:simplePos x="0" y="0"/>
-            <wp:positionH relativeFrom="margin">
-              <wp:align>left</wp:align>
-            </wp:positionH>
-            <wp:positionV relativeFrom="paragraph">
-              <wp:posOffset>107556</wp:posOffset>
-            </wp:positionV>
-            <wp:extent cx="1702435" cy="2012950"/>
-            <wp:effectExtent l="0" t="0" r="0" b="6350"/>
-            <wp:wrapSquare wrapText="bothSides"/>
-            <wp:docPr id="1" name="Imagen 1"/>
-            <wp:cNvGraphicFramePr>
-              <a:graphicFrameLocks xmlns:a="http://schemas.openxmlformats.org/drawingml/2006/main" noChangeAspect="1"/>
-            </wp:cNvGraphicFramePr>
-            <a:graphic xmlns:a="http://schemas.openxmlformats.org/drawingml/2006/main">
-              <a:graphicData uri="http://schemas.openxmlformats.org/drawingml/2006/picture">
-                <pic:pic xmlns:pic="http://schemas.openxmlformats.org/drawingml/2006/picture">
-                  <pic:nvPicPr>
-                    <pic:cNvPr id="1" name="Logo FI.png"/>
-                    <pic:cNvPicPr/>
-                  </pic:nvPicPr>
-                  <pic:blipFill>
-                    <a:blip r:embed="rId6">
-                      <a:extLst>
-                        <a:ext uri="{28A0092B-C50C-407E-A947-70E740481C1C}">
-                          <a14:useLocalDpi xmlns:a14="http://schemas.microsoft.com/office/drawing/2010/main" val="0"/>
-                        </a:ext>
-                      </a:extLst>
-                    </a:blip>
-                    <a:stretch>
-                      <a:fillRect/>
-                    </a:stretch>
-                  </pic:blipFill>
-                  <pic:spPr>
-                    <a:xfrm>
-                      <a:off x="0" y="0"/>
-                      <a:ext cx="1702435" cy="2012950"/>
-                    </a:xfrm>
-                    <a:prstGeom prst="rect">
-                      <a:avLst/>
-                    </a:prstGeom>
-                  </pic:spPr>
-                </pic:pic>
-              </a:graphicData>
-            </a:graphic>
-            <wp14:sizeRelH relativeFrom="margin">
-              <wp14:pctWidth>0</wp14:pctWidth>
-            </wp14:sizeRelH>
-            <wp14:sizeRelV relativeFrom="margin">
-              <wp14:pctHeight>0</wp14:pctHeight>
-            </wp14:sizeRelV>
-          </wp:anchor>
-        </w:drawing>
+          <w:rFonts w:ascii="Calibri" w:hAnsi="Calibri"/>
+          <w:color w:val="000000"/>
+          <w:sz w:val="52"/>
+        </w:rPr>
+        <w:t>: __________</w:t>
       </w:r>
     </w:p>
     <w:p>
@@ -226,204 +1500,7 @@
         <w:rPr>
           <w:rFonts w:ascii="Arial" w:hAnsi="Arial" w:cs="Arial"/>
           <w:b/>
-          <w:sz w:val="36"/>
-        </w:rPr>
-      </w:pPr>
-    </w:p>
-    <w:p>
-      <w:pPr>
-        <w:jc w:val="center"/>
-        <w:rPr>
-          <w:rFonts w:ascii="Arial" w:hAnsi="Arial" w:cs="Arial"/>
-          <w:b/>
-          <w:sz w:val="36"/>
-        </w:rPr>
-      </w:pPr>
-    </w:p>
-    <w:p>
-      <w:pPr>
-        <w:jc w:val="center"/>
-        <w:rPr>
-          <w:rFonts w:ascii="Arial" w:hAnsi="Arial" w:cs="Arial"/>
-          <w:b/>
-          <w:sz w:val="36"/>
-        </w:rPr>
-      </w:pPr>
-    </w:p>
-    <w:p>
-      <w:pPr>
-        <w:jc w:val="center"/>
-        <w:rPr>
-          <w:rFonts w:ascii="Arial" w:hAnsi="Arial" w:cs="Arial"/>
-          <w:b/>
-          <w:sz w:val="36"/>
-        </w:rPr>
-      </w:pPr>
-    </w:p>
-    <w:p>
-      <w:pPr>
-        <w:jc w:val="center"/>
-        <w:rPr>
-          <w:rFonts w:ascii="Arial" w:hAnsi="Arial" w:cs="Arial"/>
-          <w:b/>
-          <w:sz w:val="36"/>
-        </w:rPr>
-      </w:pPr>
-    </w:p>
-    <w:p>
-      <w:pPr>
-        <w:jc w:val="center"/>
-        <w:rPr>
-          <w:rFonts w:ascii="Arial" w:hAnsi="Arial" w:cs="Arial"/>
-          <w:b/>
-          <w:sz w:val="36"/>
-        </w:rPr>
-      </w:pPr>
-      <w:r>
-        <w:rPr>
-          <w:rFonts w:ascii="Arial" w:hAnsi="Arial" w:cs="Arial"/>
-          <w:b/>
-          <w:sz w:val="36"/>
-        </w:rPr>
-        <w:t>FUNDAMENTOS DE PROGRAMACIÓN</w:t>
-      </w:r>
-    </w:p>
-    <w:p>
-      <w:pPr>
-        <w:jc w:val="center"/>
-        <w:rPr>
-          <w:rFonts w:ascii="Arial" w:hAnsi="Arial" w:cs="Arial"/>
-          <w:b/>
-          <w:sz w:val="36"/>
-        </w:rPr>
-      </w:pPr>
-    </w:p>
-    <w:p>
-      <w:pPr>
-        <w:jc w:val="center"/>
-        <w:rPr>
-          <w:rFonts w:ascii="Arial" w:hAnsi="Arial" w:cs="Arial"/>
-          <w:b/>
-          <w:sz w:val="36"/>
-        </w:rPr>
-      </w:pPr>
-      <w:r>
-        <w:rPr>
-          <w:rFonts w:ascii="Arial" w:hAnsi="Arial" w:cs="Arial"/>
-          <w:b/>
-          <w:sz w:val="36"/>
-        </w:rPr>
-        <w:t>Primera práctica de laboratorio</w:t>
-      </w:r>
-    </w:p>
-    <w:p>
-      <w:pPr>
-        <w:jc w:val="center"/>
-        <w:rPr>
-          <w:rFonts w:ascii="Arial" w:hAnsi="Arial" w:cs="Arial"/>
-          <w:b/>
-          <w:sz w:val="36"/>
-        </w:rPr>
-      </w:pPr>
-    </w:p>
-    <w:p>
-      <w:pPr>
-        <w:jc w:val="center"/>
-        <w:rPr>
-          <w:rFonts w:ascii="Arial" w:hAnsi="Arial" w:cs="Arial"/>
-          <w:b/>
-          <w:sz w:val="36"/>
-        </w:rPr>
-      </w:pPr>
-      <w:r>
-        <w:rPr>
-          <w:rFonts w:ascii="Arial" w:hAnsi="Arial" w:cs="Arial"/>
-          <w:b/>
-          <w:sz w:val="36"/>
-        </w:rPr>
-        <w:t>Alumno: Silverio Letras Irving</w:t>
-      </w:r>
-    </w:p>
-    <w:p>
-      <w:pPr>
-        <w:jc w:val="center"/>
-        <w:rPr>
-          <w:rFonts w:ascii="Arial" w:hAnsi="Arial" w:cs="Arial"/>
-          <w:b/>
-          <w:sz w:val="36"/>
-        </w:rPr>
-      </w:pPr>
-    </w:p>
-    <w:p>
-      <w:pPr>
-        <w:jc w:val="center"/>
-        <w:rPr>
-          <w:rFonts w:ascii="Arial" w:hAnsi="Arial" w:cs="Arial"/>
-          <w:b/>
-          <w:sz w:val="36"/>
-        </w:rPr>
-      </w:pPr>
-      <w:r>
-        <w:rPr>
-          <w:rFonts w:ascii="Arial" w:hAnsi="Arial" w:cs="Arial"/>
-          <w:b/>
-          <w:sz w:val="36"/>
-        </w:rPr>
-        <w:t>Grupo: 1107</w:t>
-      </w:r>
-    </w:p>
-    <w:p>
-      <w:pPr>
-        <w:jc w:val="center"/>
-        <w:rPr>
-          <w:rFonts w:ascii="Arial" w:hAnsi="Arial" w:cs="Arial"/>
-          <w:b/>
-          <w:sz w:val="36"/>
-        </w:rPr>
-      </w:pPr>
-    </w:p>
-    <w:p>
-      <w:pPr>
-        <w:jc w:val="center"/>
-        <w:rPr>
-          <w:rFonts w:ascii="Arial" w:hAnsi="Arial" w:cs="Arial"/>
-          <w:b/>
-          <w:sz w:val="36"/>
-        </w:rPr>
-      </w:pPr>
-      <w:r>
-        <w:rPr>
-          <w:rFonts w:ascii="Arial" w:hAnsi="Arial" w:cs="Arial"/>
-          <w:b/>
-          <w:sz w:val="36"/>
-        </w:rPr>
-        <w:t>Fecha de entrega: 20/08/17</w:t>
-      </w:r>
-    </w:p>
-    <w:p>
-      <w:pPr>
-        <w:rPr>
-          <w:rFonts w:ascii="Arial" w:hAnsi="Arial" w:cs="Arial"/>
-          <w:b/>
-          <w:sz w:val="36"/>
-        </w:rPr>
-      </w:pPr>
-      <w:r>
-        <w:rPr>
-          <w:rFonts w:ascii="Arial" w:hAnsi="Arial" w:cs="Arial"/>
-          <w:b/>
-          <w:sz w:val="36"/>
-        </w:rPr>
-        <w:br w:type="page"/>
-      </w:r>
-    </w:p>
-    <w:p>
-      <w:pPr>
-        <w:jc w:val="center"/>
-        <w:rPr>
-          <w:rFonts w:ascii="Arial" w:hAnsi="Arial" w:cs="Arial"/>
-          <w:b/>
-          <w:sz w:val="32"/>
+          <w:sz w:val="28"/>
         </w:rPr>
       </w:pPr>
     </w:p>
@@ -478,6 +1555,7 @@
     <w:p>
       <w:pPr>
         <w:ind w:left="360"/>
+        <w:jc w:val="center"/>
         <w:rPr>
           <w:rFonts w:ascii="Arial" w:hAnsi="Arial" w:cs="Arial"/>
           <w:sz w:val="24"/>
@@ -488,8 +1566,38 @@
           <w:rFonts w:ascii="Arial" w:hAnsi="Arial" w:cs="Arial"/>
           <w:sz w:val="24"/>
         </w:rPr>
-        <w:t xml:space="preserve">GitHub es un repositorio en internet que sirve y ayuda a organizar y a desarrollar un proyecto, ya sea de manera individual o en equipo. </w:t>
+        <w:t>“</w:t>
       </w:r>
+      <w:r>
+        <w:rPr>
+          <w:rFonts w:ascii="Arial" w:hAnsi="Arial" w:cs="Arial"/>
+          <w:sz w:val="24"/>
+        </w:rPr>
+        <w:t>GitHub es un repositorio en internet que sirve y ayuda a organizar y a desarrollar un proyecto, ya sea de manera individual o en equipo</w:t>
+      </w:r>
+      <w:r>
+        <w:rPr>
+          <w:rFonts w:ascii="Arial" w:hAnsi="Arial" w:cs="Arial"/>
+          <w:sz w:val="24"/>
+        </w:rPr>
+        <w:t>”</w:t>
+      </w:r>
+      <w:r>
+        <w:rPr>
+          <w:rFonts w:ascii="Arial" w:hAnsi="Arial" w:cs="Arial"/>
+          <w:sz w:val="24"/>
+        </w:rPr>
+        <w:t>.</w:t>
+      </w:r>
+    </w:p>
+    <w:p>
+      <w:pPr>
+        <w:ind w:left="360"/>
+        <w:rPr>
+          <w:rFonts w:ascii="Arial" w:hAnsi="Arial" w:cs="Arial"/>
+          <w:sz w:val="24"/>
+        </w:rPr>
+      </w:pPr>
       <w:r>
         <w:rPr>
           <w:rFonts w:ascii="Arial" w:hAnsi="Arial" w:cs="Arial"/>
@@ -548,9 +1656,72 @@
         <w:ind w:left="360"/>
         <w:rPr>
           <w:rFonts w:ascii="Arial" w:hAnsi="Arial" w:cs="Arial"/>
+          <w:sz w:val="28"/>
+        </w:rPr>
+      </w:pPr>
+    </w:p>
+    <w:p>
+      <w:pPr>
+        <w:rPr>
+          <w:rFonts w:ascii="Arial" w:hAnsi="Arial" w:cs="Arial"/>
+          <w:b/>
           <w:sz w:val="24"/>
         </w:rPr>
       </w:pPr>
+    </w:p>
+    <w:p>
+      <w:pPr>
+        <w:rPr>
+          <w:rFonts w:ascii="Arial" w:hAnsi="Arial" w:cs="Arial"/>
+          <w:b/>
+          <w:sz w:val="24"/>
+        </w:rPr>
+      </w:pPr>
+      <w:r>
+        <w:rPr>
+          <w:rFonts w:ascii="Arial" w:hAnsi="Arial" w:cs="Arial"/>
+          <w:b/>
+          <w:sz w:val="24"/>
+        </w:rPr>
+        <w:br w:type="page"/>
+      </w:r>
+      <w:bookmarkStart w:id="0" w:name="_GoBack"/>
+      <w:bookmarkEnd w:id="0"/>
+    </w:p>
+    <w:p>
+      <w:pPr>
+        <w:rPr>
+          <w:rFonts w:ascii="Arial" w:hAnsi="Arial" w:cs="Arial"/>
+          <w:b/>
+          <w:sz w:val="24"/>
+        </w:rPr>
+      </w:pPr>
+    </w:p>
+    <w:p>
+      <w:pPr>
+        <w:rPr>
+          <w:rFonts w:ascii="Arial" w:hAnsi="Arial" w:cs="Arial"/>
+          <w:b/>
+          <w:sz w:val="32"/>
+        </w:rPr>
+      </w:pPr>
+    </w:p>
+    <w:p>
+      <w:pPr>
+        <w:rPr>
+          <w:rFonts w:ascii="Arial" w:hAnsi="Arial" w:cs="Arial"/>
+          <w:b/>
+          <w:sz w:val="32"/>
+        </w:rPr>
+      </w:pPr>
+      <w:r>
+        <w:rPr>
+          <w:rFonts w:ascii="Arial" w:hAnsi="Arial" w:cs="Arial"/>
+          <w:b/>
+          <w:sz w:val="32"/>
+        </w:rPr>
+        <w:t>Referencia.</w:t>
+      </w:r>
     </w:p>
     <w:p>
       <w:pPr>
@@ -561,45 +1732,20 @@
         </w:numPr>
         <w:rPr>
           <w:rFonts w:ascii="Arial" w:hAnsi="Arial" w:cs="Arial"/>
-          <w:sz w:val="28"/>
-        </w:rPr>
-      </w:pPr>
-      <w:r>
-        <w:rPr>
-          <w:rFonts w:ascii="Arial" w:hAnsi="Arial" w:cs="Arial"/>
           <w:b/>
-          <w:sz w:val="28"/>
-        </w:rPr>
-        <w:t>Mi usuario en GitHub es:</w:t>
-      </w:r>
-      <w:r>
-        <w:rPr>
-          <w:rFonts w:ascii="Arial" w:hAnsi="Arial" w:cs="Arial"/>
-          <w:sz w:val="28"/>
-        </w:rPr>
-        <w:t xml:space="preserve"> </w:t>
-      </w:r>
-      <w:hyperlink r:id="rId7" w:history="1">
+          <w:sz w:val="24"/>
+        </w:rPr>
+      </w:pPr>
+      <w:hyperlink r:id="rId6" w:history="1">
         <w:r>
           <w:rPr>
             <w:rStyle w:val="Hipervnculo"/>
             <w:rFonts w:ascii="Arial" w:hAnsi="Arial" w:cs="Arial"/>
-            <w:sz w:val="28"/>
+            <w:sz w:val="24"/>
           </w:rPr>
-          <w:t>https://github.com/IrvingF/Practica1_fdp/commits</w:t>
+          <w:t>file:///C:/Users/Irving%20Silverio/Desktop/Práctica%201..pdf</w:t>
         </w:r>
       </w:hyperlink>
-    </w:p>
-    <w:p>
-      <w:pPr>
-        <w:ind w:left="360"/>
-        <w:rPr>
-          <w:rFonts w:ascii="Arial" w:hAnsi="Arial" w:cs="Arial"/>
-          <w:sz w:val="28"/>
-        </w:rPr>
-      </w:pPr>
-      <w:bookmarkStart w:id="0" w:name="_GoBack"/>
-      <w:bookmarkEnd w:id="0"/>
     </w:p>
     <w:p>
       <w:pPr>
@@ -631,7 +1777,7 @@
   <w:abstractNum w:abstractNumId="0" w15:restartNumberingAfterBreak="0">
     <w:nsid w:val="311B101C"/>
     <w:multiLevelType w:val="hybridMultilevel"/>
-    <w:tmpl w:val="15C696B4"/>
+    <w:tmpl w:val="4C70DC9E"/>
     <w:lvl w:ilvl="0" w:tplc="080A0001">
       <w:start w:val="1"/>
       <w:numFmt w:val="bullet"/>
@@ -1206,6 +2352,37 @@
       <w:shd w:val="clear" w:color="auto" w:fill="E6E6E6"/>
     </w:rPr>
   </w:style>
+  <w:style w:type="paragraph" w:customStyle="1" w:styleId="Standard">
+    <w:name w:val="Standard"/>
+    <w:rsid w:val="0071263C"/>
+    <w:pPr>
+      <w:widowControl w:val="0"/>
+      <w:suppressAutoHyphens/>
+      <w:autoSpaceDN w:val="0"/>
+      <w:spacing w:after="0" w:line="240" w:lineRule="auto"/>
+      <w:textAlignment w:val="baseline"/>
+    </w:pPr>
+    <w:rPr>
+      <w:rFonts w:ascii="Liberation Serif" w:eastAsia="Droid Sans Fallback" w:hAnsi="Liberation Serif" w:cs="FreeSans"/>
+      <w:kern w:val="3"/>
+      <w:sz w:val="24"/>
+      <w:szCs w:val="24"/>
+      <w:lang w:val="en-US" w:eastAsia="zh-CN" w:bidi="hi-IN"/>
+    </w:rPr>
+  </w:style>
+  <w:style w:type="paragraph" w:customStyle="1" w:styleId="TableContents">
+    <w:name w:val="Table Contents"/>
+    <w:basedOn w:val="Standard"/>
+    <w:rsid w:val="0071263C"/>
+    <w:pPr>
+      <w:suppressLineNumbers/>
+    </w:pPr>
+  </w:style>
+  <w:style w:type="paragraph" w:customStyle="1" w:styleId="Cambria">
+    <w:name w:val="Cambria"/>
+    <w:basedOn w:val="TableContents"/>
+    <w:rsid w:val="0071263C"/>
+  </w:style>
 </w:styles>
 </file>
 

</xml_diff>